<commit_message>
added a second line to the file
</commit_message>
<xml_diff>
--- a/dummy_file.docx
+++ b/dummy_file.docx
@@ -12,6 +12,16 @@
         <w:t>Git word file</w:t>
       </w:r>
     </w:p>
+    <w:p>
+      <w:pPr>
+        <w:pStyle w:val="Normal"/>
+        <w:rPr/>
+      </w:pPr>
+      <w:r>
+        <w:rPr/>
+        <w:t>Add a second line</w:t>
+      </w:r>
+    </w:p>
     <w:sectPr>
       <w:type w:val="nextPage"/>
       <w:pgSz w:w="11906" w:h="16838"/>
@@ -19,6 +29,7 @@
       <w:pgNumType w:fmt="decimal"/>
       <w:formProt w:val="false"/>
       <w:textDirection w:val="lrTb"/>
+      <w:docGrid w:type="default" w:linePitch="100" w:charSpace="0"/>
     </w:sectPr>
   </w:body>
 </w:document>
@@ -31,15 +42,12 @@
       <w:rPr>
         <w:rFonts w:ascii="Liberation Serif" w:hAnsi="Liberation Serif" w:eastAsia="Droid Sans Fallback" w:cs="FreeSans"/>
         <w:kern w:val="2"/>
-        <w:sz w:val="24"/>
         <w:szCs w:val="24"/>
         <w:lang w:val="en-GB" w:eastAsia="zh-CN" w:bidi="hi-IN"/>
       </w:rPr>
     </w:rPrDefault>
     <w:pPrDefault>
-      <w:pPr>
-        <w:widowControl/>
-      </w:pPr>
+      <w:pPr/>
     </w:pPrDefault>
   </w:docDefaults>
   <w:style w:type="paragraph" w:styleId="Normal">
@@ -47,10 +55,12 @@
     <w:qFormat/>
     <w:pPr>
       <w:widowControl/>
+      <w:bidi w:val="0"/>
+      <w:jc w:val="left"/>
     </w:pPr>
     <w:rPr>
       <w:rFonts w:ascii="Liberation Serif" w:hAnsi="Liberation Serif" w:eastAsia="Droid Sans Fallback" w:cs="FreeSans"/>
-      <w:color w:val="auto"/>
+      <w:color w:val="00000A"/>
       <w:kern w:val="2"/>
       <w:sz w:val="24"/>
       <w:szCs w:val="24"/>

</xml_diff>